<commit_message>
Completed HW1 for CS-388.
</commit_message>
<xml_diff>
--- a/CS-388/hw1/hw1.docx
+++ b/CS-388/hw1/hw1.docx
@@ -1598,21 +1598,12 @@
           <w:rFonts w:ascii="Cambria" w:hAnsi="Cambria" w:cs="Times New Roman"/>
         </w:rPr>
       </w:pPr>
-      <w:proofErr w:type="spellStart"/>
       <w:r>
         <w:rPr>
           <w:rFonts w:ascii="Cambria" w:hAnsi="Cambria" w:cs="Times New Roman"/>
           <w:b/>
         </w:rPr>
-        <w:t>AngularJS</w:t>
-      </w:r>
-      <w:proofErr w:type="spellEnd"/>
-      <w:r>
-        <w:rPr>
-          <w:rFonts w:ascii="Cambria" w:hAnsi="Cambria" w:cs="Times New Roman"/>
-          <w:b/>
-        </w:rPr>
-        <w:t xml:space="preserve"> </w:t>
+        <w:t xml:space="preserve">AngularJS </w:t>
       </w:r>
       <w:r>
         <w:rPr>
@@ -1662,21 +1653,7 @@
         <w:rPr>
           <w:rFonts w:ascii="Cambria" w:hAnsi="Cambria" w:cs="Times New Roman"/>
         </w:rPr>
-        <w:t xml:space="preserve"> of and </w:t>
-      </w:r>
-      <w:proofErr w:type="spellStart"/>
-      <w:r>
-        <w:rPr>
-          <w:rFonts w:ascii="Cambria" w:hAnsi="Cambria" w:cs="Times New Roman"/>
-        </w:rPr>
-        <w:t>AngularJS</w:t>
-      </w:r>
-      <w:proofErr w:type="spellEnd"/>
-      <w:r>
-        <w:rPr>
-          <w:rFonts w:ascii="Cambria" w:hAnsi="Cambria" w:cs="Times New Roman"/>
-        </w:rPr>
-        <w:t xml:space="preserve"> website</w:t>
+        <w:t xml:space="preserve"> of and AngularJS website</w:t>
       </w:r>
       <w:r>
         <w:rPr>
@@ -1865,15 +1842,7 @@
           <w:b/>
           <w:sz w:val="24"/>
         </w:rPr>
-        <w:t xml:space="preserve">How to install </w:t>
-      </w:r>
-      <w:r>
-        <w:rPr>
-          <w:rFonts w:ascii="Cambria" w:hAnsi="Cambria" w:cs="Times New Roman"/>
-          <w:b/>
-          <w:sz w:val="24"/>
-        </w:rPr>
-        <w:t>Eclipse</w:t>
+        <w:t>How to install Eclipse</w:t>
       </w:r>
     </w:p>
     <w:p>
@@ -2590,22 +2559,599 @@
           </wp:inline>
         </w:drawing>
       </w:r>
+    </w:p>
+    <w:p>
+      <w:pPr>
+        <w:rPr>
+          <w:rFonts w:ascii="Cambria" w:hAnsi="Cambria" w:cs="Times New Roman"/>
+        </w:rPr>
+      </w:pPr>
+    </w:p>
+    <w:p>
+      <w:pPr>
+        <w:rPr>
+          <w:rFonts w:ascii="Cambria" w:hAnsi="Cambria" w:cs="Times New Roman"/>
+        </w:rPr>
+      </w:pPr>
+      <w:proofErr w:type="gramStart"/>
+      <w:r>
+        <w:rPr>
+          <w:rFonts w:ascii="Cambria" w:hAnsi="Cambria" w:cs="Times New Roman"/>
+        </w:rPr>
+        <w:t>3.a</w:t>
+      </w:r>
+      <w:proofErr w:type="gramEnd"/>
+      <w:r>
+        <w:rPr>
+          <w:rFonts w:ascii="Cambria" w:hAnsi="Cambria" w:cs="Times New Roman"/>
+        </w:rPr>
+        <w:t xml:space="preserve"> How GradeBookTest.java works, page 393</w:t>
+      </w:r>
+    </w:p>
+    <w:p>
+      <w:pPr>
+        <w:rPr>
+          <w:rFonts w:ascii="Cambria" w:hAnsi="Cambria" w:cs="Times New Roman"/>
+        </w:rPr>
+      </w:pPr>
+      <w:r>
+        <w:rPr>
+          <w:rFonts w:ascii="Cambria" w:hAnsi="Cambria" w:cs="Times New Roman"/>
+        </w:rPr>
+        <w:tab/>
+        <w:t xml:space="preserve">GradeBookTest.java in a small java program with a main method that creates </w:t>
+      </w:r>
+      <w:r>
+        <w:rPr>
+          <w:rFonts w:ascii="Cambria" w:hAnsi="Cambria" w:cs="Times New Roman"/>
+        </w:rPr>
+        <w:t>an</w:t>
+      </w:r>
+      <w:r>
+        <w:rPr>
+          <w:rFonts w:ascii="Cambria" w:hAnsi="Cambria" w:cs="Times New Roman"/>
+        </w:rPr>
+        <w:t xml:space="preserve"> instance of </w:t>
+      </w:r>
+      <w:r>
+        <w:rPr>
+          <w:rFonts w:ascii="Cambria" w:hAnsi="Cambria" w:cs="Times New Roman"/>
+        </w:rPr>
+        <w:t>a</w:t>
+      </w:r>
+      <w:r>
+        <w:rPr>
+          <w:rFonts w:ascii="Cambria" w:hAnsi="Cambria" w:cs="Times New Roman"/>
+        </w:rPr>
+        <w:t xml:space="preserve"> Gradebook </w:t>
+      </w:r>
+      <w:r>
+        <w:rPr>
+          <w:rFonts w:ascii="Cambria" w:hAnsi="Cambria" w:cs="Times New Roman"/>
+        </w:rPr>
+        <w:t xml:space="preserve">object, then calls two methods, </w:t>
+      </w:r>
+      <w:proofErr w:type="spellStart"/>
+      <w:r>
+        <w:rPr>
+          <w:rFonts w:ascii="Cambria" w:hAnsi="Cambria" w:cs="Times New Roman"/>
+          <w:i/>
+        </w:rPr>
+        <w:t>displayMessage</w:t>
+      </w:r>
+      <w:proofErr w:type="spellEnd"/>
+      <w:r>
+        <w:rPr>
+          <w:rFonts w:ascii="Cambria" w:hAnsi="Cambria" w:cs="Times New Roman"/>
+        </w:rPr>
+        <w:t xml:space="preserve"> and </w:t>
+      </w:r>
+      <w:proofErr w:type="spellStart"/>
+      <w:r>
+        <w:rPr>
+          <w:rFonts w:ascii="Cambria" w:hAnsi="Cambria" w:cs="Times New Roman"/>
+          <w:i/>
+        </w:rPr>
+        <w:t>determineClassAverage</w:t>
+      </w:r>
+      <w:proofErr w:type="spellEnd"/>
+      <w:r>
+        <w:rPr>
+          <w:rFonts w:ascii="Cambria" w:hAnsi="Cambria" w:cs="Times New Roman"/>
+        </w:rPr>
+        <w:t>.</w:t>
+      </w:r>
+    </w:p>
+    <w:p>
+      <w:pPr>
+        <w:rPr>
+          <w:rFonts w:ascii="Cambria" w:hAnsi="Cambria" w:cs="Times New Roman"/>
+        </w:rPr>
+      </w:pPr>
+      <w:proofErr w:type="gramStart"/>
+      <w:r>
+        <w:rPr>
+          <w:rFonts w:ascii="Cambria" w:hAnsi="Cambria" w:cs="Times New Roman"/>
+        </w:rPr>
+        <w:t>3.b</w:t>
+      </w:r>
+      <w:proofErr w:type="gramEnd"/>
+      <w:r>
+        <w:rPr>
+          <w:rFonts w:ascii="Cambria" w:hAnsi="Cambria" w:cs="Times New Roman"/>
+        </w:rPr>
+        <w:t xml:space="preserve"> How Craps.java page, page 436</w:t>
+      </w:r>
+    </w:p>
+    <w:p>
+      <w:pPr>
+        <w:rPr>
+          <w:rFonts w:ascii="Cambria" w:hAnsi="Cambria" w:cs="Times New Roman"/>
+        </w:rPr>
+      </w:pPr>
+      <w:r>
+        <w:rPr>
+          <w:rFonts w:ascii="Cambria" w:hAnsi="Cambria" w:cs="Times New Roman"/>
+        </w:rPr>
+        <w:lastRenderedPageBreak/>
+        <w:t xml:space="preserve">The program defines some common dice rolls and game status constants. The main method has variable keeping track of the points, game status, and the sum of the dice rolls. After the first roll the game determines if any terminal state has been reached depending on the sum of the roll. If a terminal state wasn’t reached the game continues and rolls the dice again. This procedure is reflective until a terminal state is reached. There is a </w:t>
+      </w:r>
+      <w:proofErr w:type="spellStart"/>
+      <w:r>
+        <w:rPr>
+          <w:rFonts w:ascii="Cambria" w:hAnsi="Cambria" w:cs="Times New Roman"/>
+          <w:i/>
+        </w:rPr>
+        <w:t>rollDice</w:t>
+      </w:r>
+      <w:proofErr w:type="spellEnd"/>
+      <w:r>
+        <w:rPr>
+          <w:rFonts w:ascii="Cambria" w:hAnsi="Cambria" w:cs="Times New Roman"/>
+        </w:rPr>
+        <w:t xml:space="preserve"> method that sums up two random numbers from 1-6.</w:t>
+      </w:r>
+    </w:p>
+    <w:p>
+      <w:pPr>
+        <w:rPr>
+          <w:rFonts w:ascii="Cambria" w:hAnsi="Cambria" w:cs="Times New Roman"/>
+        </w:rPr>
+      </w:pPr>
+    </w:p>
+    <w:p>
+      <w:pPr>
+        <w:rPr>
+          <w:rFonts w:ascii="Cambria" w:hAnsi="Cambria" w:cs="Times New Roman"/>
+        </w:rPr>
+      </w:pPr>
+      <w:proofErr w:type="gramStart"/>
+      <w:r>
+        <w:rPr>
+          <w:rFonts w:ascii="Cambria" w:hAnsi="Cambria" w:cs="Times New Roman"/>
+        </w:rPr>
+        <w:t>3.c</w:t>
+      </w:r>
+      <w:proofErr w:type="gramEnd"/>
+      <w:r>
+        <w:rPr>
+          <w:rFonts w:ascii="Cambria" w:hAnsi="Cambria" w:cs="Times New Roman"/>
+        </w:rPr>
+        <w:t xml:space="preserve"> How </w:t>
+      </w:r>
+      <w:r>
+        <w:rPr>
+          <w:rFonts w:ascii="Cambria" w:hAnsi="Cambria" w:cs="Times New Roman"/>
+        </w:rPr>
+        <w:t xml:space="preserve">MathTest.java </w:t>
+      </w:r>
+      <w:r>
+        <w:rPr>
+          <w:rFonts w:ascii="Cambria" w:hAnsi="Cambria" w:cs="Times New Roman"/>
+        </w:rPr>
+        <w:t>works</w:t>
+      </w:r>
+      <w:r>
+        <w:rPr>
+          <w:rFonts w:ascii="Cambria" w:hAnsi="Cambria" w:cs="Times New Roman"/>
+        </w:rPr>
+        <w:t>, page 447</w:t>
+      </w:r>
+    </w:p>
+    <w:p>
+      <w:pPr>
+        <w:rPr>
+          <w:rFonts w:ascii="Cambria" w:hAnsi="Cambria" w:cs="Times New Roman"/>
+        </w:rPr>
+      </w:pPr>
+      <w:r>
+        <w:rPr>
+          <w:rFonts w:ascii="Cambria" w:hAnsi="Cambria" w:cs="Times New Roman"/>
+        </w:rPr>
+        <w:t xml:space="preserve">This class prints the out of executing the many static methods in the Math class. This includes the absolute value, ceiling and floor of a decimal number, cosine, sine, tangent, exponential, logarithmic, square root and the maximum and minimum of two numbers. </w:t>
+      </w:r>
+    </w:p>
+    <w:p>
+      <w:pPr>
+        <w:rPr>
+          <w:rFonts w:ascii="Cambria" w:hAnsi="Cambria" w:cs="Times New Roman"/>
+        </w:rPr>
+      </w:pPr>
+      <w:proofErr w:type="gramStart"/>
+      <w:r>
+        <w:rPr>
+          <w:rFonts w:ascii="Cambria" w:hAnsi="Cambria" w:cs="Times New Roman"/>
+        </w:rPr>
+        <w:t>3.</w:t>
+      </w:r>
+      <w:r>
+        <w:rPr>
+          <w:rFonts w:ascii="Cambria" w:hAnsi="Cambria" w:cs="Times New Roman"/>
+        </w:rPr>
+        <w:t>e</w:t>
+      </w:r>
+      <w:proofErr w:type="gramEnd"/>
+      <w:r>
+        <w:rPr>
+          <w:rFonts w:ascii="Cambria" w:hAnsi="Cambria" w:cs="Times New Roman"/>
+        </w:rPr>
+        <w:t xml:space="preserve"> How </w:t>
+      </w:r>
+      <w:r>
+        <w:rPr>
+          <w:rFonts w:ascii="Cambria" w:hAnsi="Cambria" w:cs="Times New Roman"/>
+        </w:rPr>
+        <w:t>DeckOfCardsTest</w:t>
+      </w:r>
+      <w:r>
+        <w:rPr>
+          <w:rFonts w:ascii="Cambria" w:hAnsi="Cambria" w:cs="Times New Roman"/>
+        </w:rPr>
+        <w:t xml:space="preserve">.java </w:t>
+      </w:r>
+      <w:r>
+        <w:rPr>
+          <w:rFonts w:ascii="Cambria" w:hAnsi="Cambria" w:cs="Times New Roman"/>
+        </w:rPr>
+        <w:t>works</w:t>
+      </w:r>
+      <w:r>
+        <w:rPr>
+          <w:rFonts w:ascii="Cambria" w:hAnsi="Cambria" w:cs="Times New Roman"/>
+        </w:rPr>
+        <w:t xml:space="preserve">, page </w:t>
+      </w:r>
+      <w:r>
+        <w:rPr>
+          <w:rFonts w:ascii="Cambria" w:hAnsi="Cambria" w:cs="Times New Roman"/>
+        </w:rPr>
+        <w:t>463</w:t>
+      </w:r>
+    </w:p>
+    <w:p>
+      <w:pPr>
+        <w:rPr>
+          <w:rFonts w:ascii="Cambria" w:hAnsi="Cambria" w:cs="Times New Roman"/>
+        </w:rPr>
+      </w:pPr>
+      <w:proofErr w:type="gramStart"/>
+      <w:r>
+        <w:rPr>
+          <w:rFonts w:ascii="Cambria" w:hAnsi="Cambria" w:cs="Times New Roman"/>
+        </w:rPr>
+        <w:t>DeckOfCardsTest.java  has</w:t>
+      </w:r>
+      <w:proofErr w:type="gramEnd"/>
+      <w:r>
+        <w:rPr>
+          <w:rFonts w:ascii="Cambria" w:hAnsi="Cambria" w:cs="Times New Roman"/>
+        </w:rPr>
+        <w:t xml:space="preserve"> a main method the creates </w:t>
+      </w:r>
+      <w:r>
+        <w:rPr>
+          <w:rFonts w:ascii="Cambria" w:hAnsi="Cambria" w:cs="Times New Roman"/>
+        </w:rPr>
+        <w:t>an</w:t>
+      </w:r>
+      <w:r>
+        <w:rPr>
+          <w:rFonts w:ascii="Cambria" w:hAnsi="Cambria" w:cs="Times New Roman"/>
+        </w:rPr>
+        <w:t xml:space="preserve"> instance of a </w:t>
+      </w:r>
+      <w:proofErr w:type="spellStart"/>
+      <w:r>
+        <w:rPr>
+          <w:rFonts w:ascii="Cambria" w:hAnsi="Cambria" w:cs="Times New Roman"/>
+        </w:rPr>
+        <w:t>DeckOfCards</w:t>
+      </w:r>
+      <w:proofErr w:type="spellEnd"/>
+      <w:r>
+        <w:rPr>
+          <w:rFonts w:ascii="Cambria" w:hAnsi="Cambria" w:cs="Times New Roman"/>
+        </w:rPr>
+        <w:t xml:space="preserve">. </w:t>
+      </w:r>
+      <w:proofErr w:type="spellStart"/>
+      <w:r>
+        <w:rPr>
+          <w:rFonts w:ascii="Cambria" w:hAnsi="Cambria" w:cs="Times New Roman"/>
+        </w:rPr>
+        <w:t>Thedeck</w:t>
+      </w:r>
+      <w:proofErr w:type="spellEnd"/>
+      <w:r>
+        <w:rPr>
+          <w:rFonts w:ascii="Cambria" w:hAnsi="Cambria" w:cs="Times New Roman"/>
+        </w:rPr>
+        <w:t xml:space="preserve"> is then shuffled. A loop is then created </w:t>
+      </w:r>
+      <w:r>
+        <w:rPr>
+          <w:rFonts w:ascii="Cambria" w:hAnsi="Cambria" w:cs="Times New Roman"/>
+        </w:rPr>
+        <w:t xml:space="preserve">and loops 52 times each time, dealing one card and printing </w:t>
+      </w:r>
+      <w:proofErr w:type="gramStart"/>
+      <w:r>
+        <w:rPr>
+          <w:rFonts w:ascii="Cambria" w:hAnsi="Cambria" w:cs="Times New Roman"/>
+        </w:rPr>
+        <w:t>it’s</w:t>
+      </w:r>
+      <w:proofErr w:type="gramEnd"/>
+      <w:r>
+        <w:rPr>
+          <w:rFonts w:ascii="Cambria" w:hAnsi="Cambria" w:cs="Times New Roman"/>
+        </w:rPr>
+        <w:t xml:space="preserve"> value/identity in four columns. </w:t>
+      </w:r>
+    </w:p>
+    <w:p>
+      <w:pPr>
+        <w:rPr>
+          <w:rFonts w:ascii="Cambria" w:hAnsi="Cambria" w:cs="Times New Roman"/>
+        </w:rPr>
+      </w:pPr>
+      <w:proofErr w:type="gramStart"/>
+      <w:r>
+        <w:rPr>
+          <w:rFonts w:ascii="Cambria" w:hAnsi="Cambria" w:cs="Times New Roman"/>
+        </w:rPr>
+        <w:t>3.</w:t>
+      </w:r>
+      <w:r>
+        <w:rPr>
+          <w:rFonts w:ascii="Cambria" w:hAnsi="Cambria" w:cs="Times New Roman"/>
+        </w:rPr>
+        <w:t>f</w:t>
+      </w:r>
+      <w:proofErr w:type="gramEnd"/>
+      <w:r>
+        <w:rPr>
+          <w:rFonts w:ascii="Cambria" w:hAnsi="Cambria" w:cs="Times New Roman"/>
+        </w:rPr>
+        <w:t xml:space="preserve"> How </w:t>
+      </w:r>
+      <w:r>
+        <w:rPr>
+          <w:rFonts w:ascii="Cambria" w:hAnsi="Cambria" w:cs="Times New Roman"/>
+        </w:rPr>
+        <w:t>EmployeeTest</w:t>
+      </w:r>
+      <w:r>
+        <w:rPr>
+          <w:rFonts w:ascii="Cambria" w:hAnsi="Cambria" w:cs="Times New Roman"/>
+        </w:rPr>
+        <w:t>.java</w:t>
+      </w:r>
+      <w:r>
+        <w:rPr>
+          <w:rFonts w:ascii="Cambria" w:hAnsi="Cambria" w:cs="Times New Roman"/>
+        </w:rPr>
+        <w:t xml:space="preserve"> works</w:t>
+      </w:r>
+      <w:r>
+        <w:rPr>
+          <w:rFonts w:ascii="Cambria" w:hAnsi="Cambria" w:cs="Times New Roman"/>
+        </w:rPr>
+        <w:t xml:space="preserve">, page </w:t>
+      </w:r>
+      <w:r>
+        <w:rPr>
+          <w:rFonts w:ascii="Cambria" w:hAnsi="Cambria" w:cs="Times New Roman"/>
+        </w:rPr>
+        <w:t>522</w:t>
+      </w:r>
+    </w:p>
+    <w:p>
+      <w:pPr>
+        <w:rPr>
+          <w:rFonts w:ascii="Cambria" w:hAnsi="Cambria" w:cs="Times New Roman"/>
+        </w:rPr>
+      </w:pPr>
+      <w:r>
+        <w:rPr>
+          <w:rFonts w:ascii="Cambria" w:hAnsi="Cambria" w:cs="Times New Roman"/>
+        </w:rPr>
+        <w:t xml:space="preserve">EmployeeTest.java instantiates two Employee objects and print the number of Employee object before and after the instantiation. It then prints out the first and last name of the two employees, then sets the references to those two objects to null. </w:t>
+      </w:r>
+    </w:p>
+    <w:p>
+      <w:pPr>
+        <w:rPr>
+          <w:rFonts w:ascii="Cambria" w:hAnsi="Cambria" w:cs="Times New Roman"/>
+        </w:rPr>
+      </w:pPr>
+      <w:proofErr w:type="gramStart"/>
+      <w:r>
+        <w:rPr>
+          <w:rFonts w:ascii="Cambria" w:hAnsi="Cambria" w:cs="Times New Roman"/>
+        </w:rPr>
+        <w:t>3.</w:t>
+      </w:r>
+      <w:r>
+        <w:rPr>
+          <w:rFonts w:ascii="Cambria" w:hAnsi="Cambria" w:cs="Times New Roman"/>
+        </w:rPr>
+        <w:t>g</w:t>
+      </w:r>
+      <w:proofErr w:type="gramEnd"/>
+      <w:r>
+        <w:rPr>
+          <w:rFonts w:ascii="Cambria" w:hAnsi="Cambria" w:cs="Times New Roman"/>
+        </w:rPr>
+        <w:t xml:space="preserve"> How </w:t>
+      </w:r>
+      <w:r>
+        <w:rPr>
+          <w:rFonts w:ascii="Cambria" w:hAnsi="Cambria" w:cs="Times New Roman"/>
+        </w:rPr>
+        <w:t>PolymorphismTest</w:t>
+      </w:r>
+      <w:r>
+        <w:rPr>
+          <w:rFonts w:ascii="Cambria" w:hAnsi="Cambria" w:cs="Times New Roman"/>
+        </w:rPr>
+        <w:t xml:space="preserve">.java </w:t>
+      </w:r>
+      <w:r>
+        <w:rPr>
+          <w:rFonts w:ascii="Cambria" w:hAnsi="Cambria" w:cs="Times New Roman"/>
+        </w:rPr>
+        <w:t>works</w:t>
+      </w:r>
+      <w:r>
+        <w:rPr>
+          <w:rFonts w:ascii="Cambria" w:hAnsi="Cambria" w:cs="Times New Roman"/>
+        </w:rPr>
+        <w:t xml:space="preserve">, page </w:t>
+      </w:r>
+      <w:r>
+        <w:rPr>
+          <w:rFonts w:ascii="Cambria" w:hAnsi="Cambria" w:cs="Times New Roman"/>
+        </w:rPr>
+        <w:t>556</w:t>
+      </w:r>
+    </w:p>
+    <w:p>
+      <w:pPr>
+        <w:rPr>
+          <w:rFonts w:ascii="Cambria" w:hAnsi="Cambria" w:cs="Times New Roman"/>
+        </w:rPr>
+      </w:pPr>
+      <w:r>
+        <w:rPr>
+          <w:rFonts w:ascii="Cambria" w:hAnsi="Cambria" w:cs="Times New Roman"/>
+        </w:rPr>
+        <w:t>PolymorphismTest.java illustrates the Polymorphism and dynamic binding capabilities of Java. A class Commis</w:t>
+      </w:r>
+      <w:r>
+        <w:rPr>
+          <w:rFonts w:ascii="Cambria" w:hAnsi="Cambria" w:cs="Times New Roman"/>
+        </w:rPr>
+        <w:t>s</w:t>
+      </w:r>
+      <w:r>
+        <w:rPr>
+          <w:rFonts w:ascii="Cambria" w:hAnsi="Cambria" w:cs="Times New Roman"/>
+        </w:rPr>
+        <w:t>i</w:t>
+      </w:r>
+      <w:r>
+        <w:rPr>
+          <w:rFonts w:ascii="Cambria" w:hAnsi="Cambria" w:cs="Times New Roman"/>
+        </w:rPr>
+        <w:t>o</w:t>
+      </w:r>
+      <w:r>
+        <w:rPr>
+          <w:rFonts w:ascii="Cambria" w:hAnsi="Cambria" w:cs="Times New Roman"/>
+        </w:rPr>
+        <w:t xml:space="preserve">nEmployee is a base class of BasePlusCommissionEmployee. Assigning an instance of </w:t>
+      </w:r>
+      <w:r>
+        <w:rPr>
+          <w:rFonts w:ascii="Cambria" w:hAnsi="Cambria" w:cs="Times New Roman"/>
+        </w:rPr>
+        <w:t>BasePlusCommissionEmployee</w:t>
+      </w:r>
+      <w:r>
+        <w:rPr>
+          <w:rFonts w:ascii="Cambria" w:hAnsi="Cambria" w:cs="Times New Roman"/>
+        </w:rPr>
+        <w:t xml:space="preserve"> to </w:t>
+      </w:r>
+      <w:r>
+        <w:rPr>
+          <w:rFonts w:ascii="Cambria" w:hAnsi="Cambria" w:cs="Times New Roman"/>
+        </w:rPr>
+        <w:t>CommissionEmployee</w:t>
+      </w:r>
+      <w:r>
+        <w:rPr>
+          <w:rFonts w:ascii="Cambria" w:hAnsi="Cambria" w:cs="Times New Roman"/>
+        </w:rPr>
+        <w:t xml:space="preserve"> then calling the </w:t>
+      </w:r>
+      <w:proofErr w:type="spellStart"/>
+      <w:r>
+        <w:rPr>
+          <w:rFonts w:ascii="Cambria" w:hAnsi="Cambria" w:cs="Times New Roman"/>
+          <w:i/>
+        </w:rPr>
+        <w:t>toString</w:t>
+      </w:r>
+      <w:proofErr w:type="spellEnd"/>
+      <w:r>
+        <w:rPr>
+          <w:rFonts w:ascii="Cambria" w:hAnsi="Cambria" w:cs="Times New Roman"/>
+        </w:rPr>
+        <w:t xml:space="preserve"> method on the </w:t>
+      </w:r>
+      <w:r>
+        <w:rPr>
+          <w:rFonts w:ascii="Cambria" w:hAnsi="Cambria" w:cs="Times New Roman"/>
+        </w:rPr>
+        <w:t>CommissionEmployee</w:t>
+      </w:r>
+      <w:r>
+        <w:rPr>
+          <w:rFonts w:ascii="Cambria" w:hAnsi="Cambria" w:cs="Times New Roman"/>
+        </w:rPr>
+        <w:t xml:space="preserve"> object result in a call to </w:t>
+      </w:r>
+      <w:proofErr w:type="spellStart"/>
+      <w:r>
+        <w:rPr>
+          <w:rFonts w:ascii="Cambria" w:hAnsi="Cambria" w:cs="Times New Roman"/>
+          <w:i/>
+        </w:rPr>
+        <w:t>toString</w:t>
+      </w:r>
+      <w:proofErr w:type="spellEnd"/>
+      <w:r>
+        <w:rPr>
+          <w:rFonts w:ascii="Cambria" w:hAnsi="Cambria" w:cs="Times New Roman"/>
+        </w:rPr>
+        <w:t xml:space="preserve"> method of the </w:t>
+      </w:r>
+      <w:r>
+        <w:rPr>
+          <w:rFonts w:ascii="Cambria" w:hAnsi="Cambria" w:cs="Times New Roman"/>
+        </w:rPr>
+        <w:t>BasePlusCommissionEmployee</w:t>
+      </w:r>
+      <w:r>
+        <w:rPr>
+          <w:rFonts w:ascii="Cambria" w:hAnsi="Cambria" w:cs="Times New Roman"/>
+        </w:rPr>
+        <w:t xml:space="preserve"> class. </w:t>
+      </w:r>
       <w:bookmarkStart w:id="2" w:name="_GoBack"/>
       <w:bookmarkEnd w:id="2"/>
-    </w:p>
-    <w:p>
-      <w:pPr>
-        <w:rPr>
-          <w:rFonts w:ascii="Cambria" w:hAnsi="Cambria" w:cs="Times New Roman"/>
-        </w:rPr>
-      </w:pPr>
-    </w:p>
-    <w:p>
-      <w:pPr>
-        <w:rPr>
-          <w:rFonts w:ascii="Cambria" w:hAnsi="Cambria" w:cs="Times New Roman"/>
-        </w:rPr>
-      </w:pPr>
     </w:p>
     <w:sectPr>
       <w:pgSz w:w="12240" w:h="15840"/>

</xml_diff>